<commit_message>
ADD: Logo y plantilla
</commit_message>
<xml_diff>
--- a/ncr/punchlist.docx
+++ b/ncr/punchlist.docx
@@ -79,21 +79,15 @@
       <w:pStyle w:val="Encabezado"/>
     </w:pPr>
     <w:r>
-      <w:tab/>
-    </w:r>
-    <w:r>
-      <w:tab/>
-    </w:r>
-    <w:r>
       <w:rPr>
         <w:noProof/>
         <w:lang w:val="es-ES_tradnl" w:eastAsia="es-ES_tradnl"/>
       </w:rPr>
       <w:drawing>
-        <wp:inline distT="0" distB="0" distL="0" distR="0" wp14:anchorId="2BC59E89" wp14:editId="575FBD44">
-          <wp:extent cx="1080135" cy="279509"/>
-          <wp:effectExtent l="0" t="0" r="12065" b="0"/>
-          <wp:docPr id="7" name="Imagen 7"/>
+        <wp:inline distT="0" distB="0" distL="0" distR="0" wp14:anchorId="60E1353E" wp14:editId="569D1C2F">
+          <wp:extent cx="1391047" cy="176731"/>
+          <wp:effectExtent l="0" t="0" r="6350" b="1270"/>
+          <wp:docPr id="1" name="Imagen 1"/>
           <wp:cNvGraphicFramePr>
             <a:graphicFrameLocks xmlns:a="http://schemas.openxmlformats.org/drawingml/2006/main" noChangeAspect="1"/>
           </wp:cNvGraphicFramePr>
@@ -119,7 +113,60 @@
                 <pic:spPr>
                   <a:xfrm>
                     <a:off x="0" y="0"/>
-                    <a:ext cx="1080135" cy="279509"/>
+                    <a:ext cx="1468034" cy="186512"/>
+                  </a:xfrm>
+                  <a:prstGeom prst="rect">
+                    <a:avLst/>
+                  </a:prstGeom>
+                </pic:spPr>
+              </pic:pic>
+            </a:graphicData>
+          </a:graphic>
+        </wp:inline>
+      </w:drawing>
+    </w:r>
+    <w:r>
+      <w:tab/>
+    </w:r>
+    <w:r>
+      <w:tab/>
+    </w:r>
+    <w:r>
+      <w:rPr>
+        <w:noProof/>
+        <w:lang w:val="es-ES_tradnl" w:eastAsia="es-ES_tradnl"/>
+      </w:rPr>
+      <w:drawing>
+        <wp:inline distT="0" distB="0" distL="0" distR="0" wp14:anchorId="2BC59E89" wp14:editId="2F4E8471">
+          <wp:extent cx="1080135" cy="176950"/>
+          <wp:effectExtent l="0" t="0" r="0" b="1270"/>
+          <wp:docPr id="7" name="Imagen 7"/>
+          <wp:cNvGraphicFramePr>
+            <a:graphicFrameLocks xmlns:a="http://schemas.openxmlformats.org/drawingml/2006/main" noChangeAspect="1"/>
+          </wp:cNvGraphicFramePr>
+          <a:graphic xmlns:a="http://schemas.openxmlformats.org/drawingml/2006/main">
+            <a:graphicData uri="http://schemas.openxmlformats.org/drawingml/2006/picture">
+              <pic:pic xmlns:pic="http://schemas.openxmlformats.org/drawingml/2006/picture">
+                <pic:nvPicPr>
+                  <pic:cNvPr id="7" name="logotipo_original_saroen.png"/>
+                  <pic:cNvPicPr/>
+                </pic:nvPicPr>
+                <pic:blipFill>
+                  <a:blip r:embed="rId2">
+                    <a:extLst>
+                      <a:ext uri="{28A0092B-C50C-407E-A947-70E740481C1C}">
+                        <a14:useLocalDpi xmlns:a14="http://schemas.microsoft.com/office/drawing/2010/main" val="0"/>
+                      </a:ext>
+                    </a:extLst>
+                  </a:blip>
+                  <a:stretch>
+                    <a:fillRect/>
+                  </a:stretch>
+                </pic:blipFill>
+                <pic:spPr>
+                  <a:xfrm>
+                    <a:off x="0" y="0"/>
+                    <a:ext cx="1080135" cy="176950"/>
                   </a:xfrm>
                   <a:prstGeom prst="rect">
                     <a:avLst/>
@@ -13295,7 +13342,7 @@
 </file>
 
 <file path=customXml/itemProps1.xml><?xml version="1.0" encoding="utf-8"?>
-<ds:datastoreItem xmlns:ds="http://schemas.openxmlformats.org/officeDocument/2006/customXml" ds:itemID="{73D304BE-C115-1646-9C50-3DB1CE3671B6}">
+<ds:datastoreItem xmlns:ds="http://schemas.openxmlformats.org/officeDocument/2006/customXml" ds:itemID="{4599C124-9901-EA4F-B3C9-F2A04A766BCC}">
   <ds:schemaRefs>
     <ds:schemaRef ds:uri="http://schemas.openxmlformats.org/officeDocument/2006/bibliography"/>
   </ds:schemaRefs>

</xml_diff>